<commit_message>
update Book/BookRecorder01.xlsx Book/고사성어.docx add TravelTour/카레부부Tour.xlsx
</commit_message>
<xml_diff>
--- a/Book/고사성어.docx
+++ b/Book/고사성어.docx
@@ -73,19 +73,169 @@
           <w:tcPr>
             <w:tcW w:w="1615" w:type="dxa"/>
           </w:tcPr>
-          <w:p/>
+          <w:p>
+            <w:r>
+              <w:rPr>
+                <w:rFonts w:hint="eastAsia"/>
+              </w:rPr>
+              <w:t>囊中之錐</w:t>
+            </w:r>
+          </w:p>
         </w:tc>
         <w:tc>
           <w:tcPr>
             <w:tcW w:w="6120" w:type="dxa"/>
           </w:tcPr>
-          <w:p/>
-        </w:tc>
-        <w:tc>
-          <w:tcPr>
-            <w:tcW w:w="1615" w:type="dxa"/>
-          </w:tcPr>
-          <w:p/>
+          <w:p>
+            <w:r>
+              <w:rPr>
+                <w:rFonts w:hint="eastAsia"/>
+              </w:rPr>
+              <w:t>주머니</w:t>
+            </w:r>
+            <w:r>
+              <w:rPr>
+                <w:rFonts w:hint="eastAsia"/>
+              </w:rPr>
+              <w:t xml:space="preserve"> </w:t>
+            </w:r>
+            <w:r>
+              <w:rPr>
+                <w:rFonts w:hint="eastAsia"/>
+              </w:rPr>
+              <w:t>속의</w:t>
+            </w:r>
+            <w:r>
+              <w:rPr>
+                <w:rFonts w:hint="eastAsia"/>
+              </w:rPr>
+              <w:t xml:space="preserve"> </w:t>
+            </w:r>
+            <w:r>
+              <w:rPr>
+                <w:rFonts w:hint="eastAsia"/>
+              </w:rPr>
+              <w:t>송곳</w:t>
+            </w:r>
+            <w:r>
+              <w:rPr>
+                <w:rFonts w:hint="eastAsia"/>
+              </w:rPr>
+              <w:t>.</w:t>
+            </w:r>
+            <w:r>
+              <w:t xml:space="preserve"> </w:t>
+            </w:r>
+            <w:r>
+              <w:rPr>
+                <w:rFonts w:hint="eastAsia"/>
+              </w:rPr>
+              <w:t>뛰어난</w:t>
+            </w:r>
+            <w:r>
+              <w:rPr>
+                <w:rFonts w:hint="eastAsia"/>
+              </w:rPr>
+              <w:t xml:space="preserve"> </w:t>
+            </w:r>
+            <w:r>
+              <w:rPr>
+                <w:rFonts w:hint="eastAsia"/>
+              </w:rPr>
+              <w:t>재능을</w:t>
+            </w:r>
+            <w:r>
+              <w:rPr>
+                <w:rFonts w:hint="eastAsia"/>
+              </w:rPr>
+              <w:t xml:space="preserve"> </w:t>
+            </w:r>
+            <w:r>
+              <w:rPr>
+                <w:rFonts w:hint="eastAsia"/>
+              </w:rPr>
+              <w:t>지닌</w:t>
+            </w:r>
+            <w:r>
+              <w:rPr>
+                <w:rFonts w:hint="eastAsia"/>
+              </w:rPr>
+              <w:t xml:space="preserve"> </w:t>
+            </w:r>
+            <w:r>
+              <w:rPr>
+                <w:rFonts w:hint="eastAsia"/>
+              </w:rPr>
+              <w:t>사람은</w:t>
+            </w:r>
+            <w:r>
+              <w:rPr>
+                <w:rFonts w:hint="eastAsia"/>
+              </w:rPr>
+              <w:t xml:space="preserve"> </w:t>
+            </w:r>
+            <w:r>
+              <w:rPr>
+                <w:rFonts w:hint="eastAsia"/>
+              </w:rPr>
+              <w:t>반드시</w:t>
+            </w:r>
+            <w:r>
+              <w:rPr>
+                <w:rFonts w:hint="eastAsia"/>
+              </w:rPr>
+              <w:t xml:space="preserve"> </w:t>
+            </w:r>
+            <w:r>
+              <w:rPr>
+                <w:rFonts w:hint="eastAsia"/>
+              </w:rPr>
+              <w:t>남의</w:t>
+            </w:r>
+            <w:r>
+              <w:rPr>
+                <w:rFonts w:hint="eastAsia"/>
+              </w:rPr>
+              <w:t xml:space="preserve"> </w:t>
+            </w:r>
+            <w:r>
+              <w:rPr>
+                <w:rFonts w:hint="eastAsia"/>
+              </w:rPr>
+              <w:t>눈에</w:t>
+            </w:r>
+            <w:r>
+              <w:rPr>
+                <w:rFonts w:hint="eastAsia"/>
+              </w:rPr>
+              <w:t xml:space="preserve"> </w:t>
+            </w:r>
+            <w:r>
+              <w:rPr>
+                <w:rFonts w:hint="eastAsia"/>
+              </w:rPr>
+              <w:t>띈다</w:t>
+            </w:r>
+            <w:r>
+              <w:rPr>
+                <w:rFonts w:hint="eastAsia"/>
+              </w:rPr>
+              <w:t>.</w:t>
+            </w:r>
+          </w:p>
+        </w:tc>
+        <w:tc>
+          <w:tcPr>
+            <w:tcW w:w="1615" w:type="dxa"/>
+          </w:tcPr>
+          <w:p>
+            <w:r>
+              <w:rPr>
+                <w:rFonts w:hint="eastAsia"/>
+              </w:rPr>
+              <w:t>낭중지추</w:t>
+            </w:r>
+          </w:p>
         </w:tc>
       </w:tr>
       <w:tr>
@@ -190,13 +340,7 @@
       </w:tr>
     </w:tbl>
     <w:p/>
-    <w:p>
-      <w:pPr>
-        <w:rPr>
-          <w:rFonts w:hint="eastAsia"/>
-        </w:rPr>
-      </w:pPr>
-    </w:p>
+    <w:p/>
     <w:p/>
     <w:p/>
     <w:p/>

</xml_diff>